<commit_message>
fixed errors in installation manual
</commit_message>
<xml_diff>
--- a/docs/Names-Design-v2.3.docx
+++ b/docs/Names-Design-v2.3.docx
@@ -70,6 +70,11 @@
         <w:dataBinding w:prefixMappings="xmlns:ns0='http://purl.org/dc/elements/1.1/' xmlns:ns1='http://schemas.openxmlformats.org/package/2006/metadata/core-properties' " w:xpath="/ns1:coreProperties[1]/ns0:title[1]" w:storeItemID="{6C3C8BC8-F283-45AE-878A-BAB7291924A1}"/>
         <w:text/>
       </w:sdtPr>
+      <w:sdtEndPr>
+        <w:rPr>
+          <w:rStyle w:val="BookTitle"/>
+        </w:rPr>
+      </w:sdtEndPr>
       <w:sdtContent>
         <w:p>
           <w:pPr>
@@ -129,12 +134,16 @@
           <w:dataBinding w:prefixMappings="xmlns:ns0='http://purl.org/dc/elements/1.1/' xmlns:ns1='http://schemas.openxmlformats.org/package/2006/metadata/core-properties' " w:xpath="/ns1:coreProperties[1]/ns0:subject[1]" w:storeItemID="{6C3C8BC8-F283-45AE-878A-BAB7291924A1}"/>
           <w:text/>
         </w:sdtPr>
+        <w:sdtEndPr/>
         <w:sdtContent>
           <w:r>
             <w:t xml:space="preserve">Version </w:t>
           </w:r>
           <w:r>
             <w:t>2.3</w:t>
+          </w:r>
+          <w:r>
+            <w:t>.1</w:t>
           </w:r>
         </w:sdtContent>
       </w:sdt>
@@ -374,7 +383,11 @@
           <w:tcPr>
             <w:tcW w:w="1440" w:type="dxa"/>
           </w:tcPr>
-          <w:p/>
+          <w:p>
+            <w:r>
+              <w:t>Vasu V</w:t>
+            </w:r>
+          </w:p>
         </w:tc>
         <w:tc>
           <w:tcPr>
@@ -392,25 +405,41 @@
           <w:tcPr>
             <w:tcW w:w="990" w:type="dxa"/>
           </w:tcPr>
-          <w:p/>
+          <w:p>
+            <w:r>
+              <w:t>2.3.1</w:t>
+            </w:r>
+          </w:p>
         </w:tc>
         <w:tc>
           <w:tcPr>
             <w:tcW w:w="1170" w:type="dxa"/>
           </w:tcPr>
-          <w:p/>
+          <w:p>
+            <w:r>
+              <w:t>5/29/13</w:t>
+            </w:r>
+          </w:p>
         </w:tc>
         <w:tc>
           <w:tcPr>
             <w:tcW w:w="1440" w:type="dxa"/>
           </w:tcPr>
-          <w:p/>
+          <w:p>
+            <w:r>
+              <w:t>Vasu V</w:t>
+            </w:r>
+          </w:p>
         </w:tc>
         <w:tc>
           <w:tcPr>
             <w:tcW w:w="5778" w:type="dxa"/>
           </w:tcPr>
-          <w:p/>
+          <w:p>
+            <w:r>
+              <w:t>Fixed name status</w:t>
+            </w:r>
+          </w:p>
         </w:tc>
       </w:tr>
       <w:tr>
@@ -2433,12 +2462,7 @@
         <w:t>.</w:t>
       </w:r>
       <w:r>
-        <w:t xml:space="preserve"> Note that this identifier uniquely identifies the location where a de</w:t>
-      </w:r>
-      <w:bookmarkStart w:id="1" w:name="_GoBack"/>
-      <w:bookmarkEnd w:id="1"/>
-      <w:r>
-        <w:t xml:space="preserve">vice will be installed, and not the device itself, i.e. it identifies an address in the facility where a device can be located. The identification of the devices themselves is done through a different scheme (serial numbers). </w:t>
+        <w:t xml:space="preserve"> Note that this identifier uniquely identifies the location where a device will be installed, and not the device itself, i.e. it identifies an address in the facility where a device can be located. The identification of the devices themselves is done through a different scheme (serial numbers). </w:t>
       </w:r>
       <w:r>
         <w:t xml:space="preserve"> </w:t>
@@ -2562,24 +2586,37 @@
       <w:pPr>
         <w:pStyle w:val="Caption"/>
       </w:pPr>
-      <w:bookmarkStart w:id="2" w:name="_Ref357517437"/>
-      <w:bookmarkStart w:id="3" w:name="_Toc357558304"/>
+      <w:bookmarkStart w:id="1" w:name="_Ref357517437"/>
+      <w:bookmarkStart w:id="2" w:name="_Toc357558304"/>
       <w:r>
         <w:t xml:space="preserve">Figure </w:t>
       </w:r>
-      <w:fldSimple w:instr=" SEQ Figure \* ARABIC ">
-        <w:r>
-          <w:rPr>
-            <w:noProof/>
-          </w:rPr>
-          <w:t>1</w:t>
-        </w:r>
-      </w:fldSimple>
+      <w:r>
+        <w:fldChar w:fldCharType="begin"/>
+      </w:r>
+      <w:r>
+        <w:instrText xml:space="preserve"> SEQ Figure \* ARABIC </w:instrText>
+      </w:r>
+      <w:r>
+        <w:fldChar w:fldCharType="separate"/>
+      </w:r>
+      <w:r>
+        <w:rPr>
+          <w:noProof/>
+        </w:rPr>
+        <w:t>1</w:t>
+      </w:r>
+      <w:r>
+        <w:rPr>
+          <w:noProof/>
+        </w:rPr>
+        <w:fldChar w:fldCharType="end"/>
+      </w:r>
+      <w:bookmarkEnd w:id="1"/>
+      <w:r>
+        <w:t xml:space="preserve"> Example Naming Convention</w:t>
+      </w:r>
       <w:bookmarkEnd w:id="2"/>
-      <w:r>
-        <w:t xml:space="preserve"> Example Naming Convention</w:t>
-      </w:r>
-      <w:bookmarkEnd w:id="3"/>
     </w:p>
     <w:p>
       <w:r>
@@ -2616,11 +2653,11 @@
       <w:pPr>
         <w:pStyle w:val="Heading2"/>
       </w:pPr>
-      <w:bookmarkStart w:id="4" w:name="_Toc357558289"/>
+      <w:bookmarkStart w:id="3" w:name="_Toc357558289"/>
       <w:r>
         <w:t>Purpose</w:t>
       </w:r>
-      <w:bookmarkEnd w:id="4"/>
+      <w:bookmarkEnd w:id="3"/>
     </w:p>
     <w:p>
       <w:r>
@@ -2640,7 +2677,7 @@
       <w:pPr>
         <w:pStyle w:val="Heading2"/>
       </w:pPr>
-      <w:bookmarkStart w:id="5" w:name="_Toc357558290"/>
+      <w:bookmarkStart w:id="4" w:name="_Toc357558290"/>
       <w:r>
         <w:t>Definition</w:t>
       </w:r>
@@ -2650,7 +2687,7 @@
       <w:r>
         <w:t>, Acronyms, and Abbreviations</w:t>
       </w:r>
-      <w:bookmarkEnd w:id="5"/>
+      <w:bookmarkEnd w:id="4"/>
     </w:p>
     <w:p/>
     <w:p>
@@ -2658,22 +2695,35 @@
         <w:pStyle w:val="Caption"/>
         <w:keepNext/>
       </w:pPr>
-      <w:bookmarkStart w:id="6" w:name="_Toc357558307"/>
+      <w:bookmarkStart w:id="5" w:name="_Toc357558307"/>
       <w:r>
         <w:t xml:space="preserve">Table </w:t>
       </w:r>
-      <w:fldSimple w:instr=" SEQ Table \* ARABIC ">
-        <w:r>
-          <w:rPr>
-            <w:noProof/>
-          </w:rPr>
-          <w:t>1</w:t>
-        </w:r>
-      </w:fldSimple>
+      <w:r>
+        <w:fldChar w:fldCharType="begin"/>
+      </w:r>
+      <w:r>
+        <w:instrText xml:space="preserve"> SEQ Table \* ARABIC </w:instrText>
+      </w:r>
+      <w:r>
+        <w:fldChar w:fldCharType="separate"/>
+      </w:r>
+      <w:r>
+        <w:rPr>
+          <w:noProof/>
+        </w:rPr>
+        <w:t>1</w:t>
+      </w:r>
+      <w:r>
+        <w:rPr>
+          <w:noProof/>
+        </w:rPr>
+        <w:fldChar w:fldCharType="end"/>
+      </w:r>
       <w:r>
         <w:t xml:space="preserve"> Definition, Acronyms, and Abbreviations</w:t>
       </w:r>
-      <w:bookmarkEnd w:id="6"/>
+      <w:bookmarkEnd w:id="5"/>
     </w:p>
     <w:tbl>
       <w:tblPr>
@@ -2906,24 +2956,24 @@
       <w:pPr>
         <w:pStyle w:val="Heading1"/>
       </w:pPr>
-      <w:bookmarkStart w:id="7" w:name="_Toc357558291"/>
+      <w:bookmarkStart w:id="6" w:name="_Toc357558291"/>
       <w:r>
         <w:t>Database</w:t>
       </w:r>
       <w:r>
         <w:t xml:space="preserve"> Design</w:t>
       </w:r>
-      <w:bookmarkEnd w:id="7"/>
+      <w:bookmarkEnd w:id="6"/>
     </w:p>
     <w:p>
       <w:pPr>
         <w:pStyle w:val="Heading2"/>
       </w:pPr>
-      <w:bookmarkStart w:id="8" w:name="_Toc357558292"/>
+      <w:bookmarkStart w:id="7" w:name="_Toc357558292"/>
       <w:r>
         <w:t>Conceptual Model</w:t>
       </w:r>
-      <w:bookmarkEnd w:id="8"/>
+      <w:bookmarkEnd w:id="7"/>
     </w:p>
     <w:p>
       <w:r>
@@ -3009,11 +3059,11 @@
       <w:pPr>
         <w:pStyle w:val="Heading3"/>
       </w:pPr>
-      <w:bookmarkStart w:id="9" w:name="_Toc357558293"/>
+      <w:bookmarkStart w:id="8" w:name="_Toc357558293"/>
       <w:r>
         <w:t>Name Lifecycle</w:t>
       </w:r>
-      <w:bookmarkEnd w:id="9"/>
+      <w:bookmarkEnd w:id="8"/>
     </w:p>
     <w:p>
       <w:r>
@@ -3157,14 +3207,14 @@
       <w:pPr>
         <w:pStyle w:val="Heading3"/>
       </w:pPr>
-      <w:bookmarkStart w:id="10" w:name="_Toc357558294"/>
+      <w:bookmarkStart w:id="9" w:name="_Toc357558294"/>
       <w:r>
         <w:t>Concepts</w:t>
       </w:r>
       <w:r>
         <w:t>, Entities, Objects</w:t>
       </w:r>
-      <w:bookmarkEnd w:id="10"/>
+      <w:bookmarkEnd w:id="9"/>
     </w:p>
     <w:p>
       <w:pPr>
@@ -3345,11 +3395,11 @@
       <w:pPr>
         <w:pStyle w:val="Heading3"/>
       </w:pPr>
-      <w:bookmarkStart w:id="11" w:name="_Toc357558295"/>
+      <w:bookmarkStart w:id="10" w:name="_Toc357558295"/>
       <w:r>
         <w:t>Relationships</w:t>
       </w:r>
-      <w:bookmarkEnd w:id="11"/>
+      <w:bookmarkEnd w:id="10"/>
     </w:p>
     <w:p>
       <w:pPr>
@@ -3379,7 +3429,7 @@
       <w:pPr>
         <w:pStyle w:val="Heading3"/>
       </w:pPr>
-      <w:bookmarkStart w:id="12" w:name="_Toc357558296"/>
+      <w:bookmarkStart w:id="11" w:name="_Toc357558296"/>
       <w:r>
         <w:t xml:space="preserve">Names </w:t>
       </w:r>
@@ -3391,7 +3441,7 @@
       <w:r>
         <w:t xml:space="preserve"> Events</w:t>
       </w:r>
-      <w:bookmarkEnd w:id="12"/>
+      <w:bookmarkEnd w:id="11"/>
     </w:p>
     <w:p>
       <w:r>
@@ -3402,11 +3452,11 @@
       <w:pPr>
         <w:pStyle w:val="Heading3"/>
       </w:pPr>
-      <w:bookmarkStart w:id="13" w:name="_Toc357558297"/>
+      <w:bookmarkStart w:id="12" w:name="_Toc357558297"/>
       <w:r>
         <w:t>Name Status</w:t>
       </w:r>
-      <w:bookmarkEnd w:id="13"/>
+      <w:bookmarkEnd w:id="12"/>
     </w:p>
     <w:p>
       <w:r>
@@ -3457,24 +3507,37 @@
         <w:pStyle w:val="Caption"/>
         <w:keepNext/>
       </w:pPr>
-      <w:bookmarkStart w:id="14" w:name="_Ref357557807"/>
-      <w:bookmarkStart w:id="15" w:name="_Toc357558308"/>
+      <w:bookmarkStart w:id="13" w:name="_Ref357557807"/>
+      <w:bookmarkStart w:id="14" w:name="_Toc357558308"/>
       <w:r>
         <w:t xml:space="preserve">Table </w:t>
       </w:r>
-      <w:fldSimple w:instr=" SEQ Table \* ARABIC ">
-        <w:r>
-          <w:rPr>
-            <w:noProof/>
-          </w:rPr>
-          <w:t>2</w:t>
-        </w:r>
-      </w:fldSimple>
+      <w:r>
+        <w:fldChar w:fldCharType="begin"/>
+      </w:r>
+      <w:r>
+        <w:instrText xml:space="preserve"> SEQ Table \* ARABIC </w:instrText>
+      </w:r>
+      <w:r>
+        <w:fldChar w:fldCharType="separate"/>
+      </w:r>
+      <w:r>
+        <w:rPr>
+          <w:noProof/>
+        </w:rPr>
+        <w:t>2</w:t>
+      </w:r>
+      <w:r>
+        <w:rPr>
+          <w:noProof/>
+        </w:rPr>
+        <w:fldChar w:fldCharType="end"/>
+      </w:r>
+      <w:bookmarkEnd w:id="13"/>
+      <w:r>
+        <w:t xml:space="preserve"> Name Status</w:t>
+      </w:r>
       <w:bookmarkEnd w:id="14"/>
-      <w:r>
-        <w:t xml:space="preserve"> Name Status</w:t>
-      </w:r>
-      <w:bookmarkEnd w:id="15"/>
     </w:p>
     <w:tbl>
       <w:tblPr>
@@ -3576,10 +3639,7 @@
           </w:tcPr>
           <w:p>
             <w:r>
-              <w:t>After</w:t>
-            </w:r>
-            <w:r>
-              <w:t xml:space="preserve"> latest release date</w:t>
+              <w:t>After latest release date</w:t>
             </w:r>
           </w:p>
         </w:tc>
@@ -3607,7 +3667,7 @@
           </w:tcPr>
           <w:p>
             <w:r>
-              <w:t>Add or Modify</w:t>
+              <w:t xml:space="preserve">Add </w:t>
             </w:r>
           </w:p>
         </w:tc>
@@ -3627,10 +3687,7 @@
           </w:tcPr>
           <w:p>
             <w:r>
-              <w:t>After</w:t>
-            </w:r>
-            <w:r>
-              <w:t xml:space="preserve"> latest release date</w:t>
+              <w:t>After latest release date</w:t>
             </w:r>
           </w:p>
         </w:tc>
@@ -3646,7 +3703,57 @@
           </w:tcPr>
           <w:p>
             <w:r>
+              <w:t>Added</w:t>
+            </w:r>
+            <w:bookmarkStart w:id="15" w:name="_GoBack"/>
+            <w:bookmarkEnd w:id="15"/>
+          </w:p>
+        </w:tc>
+      </w:tr>
+      <w:tr>
+        <w:tc>
+          <w:tcPr>
+            <w:tcW w:w="1716" w:type="dxa"/>
+          </w:tcPr>
+          <w:p>
+            <w:r>
+              <w:t>Modify</w:t>
+            </w:r>
+          </w:p>
+        </w:tc>
+        <w:tc>
+          <w:tcPr>
+            <w:tcW w:w="1915" w:type="dxa"/>
+          </w:tcPr>
+          <w:p>
+            <w:r>
               <w:t>Approved</w:t>
+            </w:r>
+          </w:p>
+        </w:tc>
+        <w:tc>
+          <w:tcPr>
+            <w:tcW w:w="2939" w:type="dxa"/>
+          </w:tcPr>
+          <w:p>
+            <w:r>
+              <w:t>After latest release date</w:t>
+            </w:r>
+          </w:p>
+        </w:tc>
+        <w:tc>
+          <w:tcPr>
+            <w:tcW w:w="270" w:type="dxa"/>
+          </w:tcPr>
+          <w:p/>
+        </w:tc>
+        <w:tc>
+          <w:tcPr>
+            <w:tcW w:w="2538" w:type="dxa"/>
+          </w:tcPr>
+          <w:p>
+            <w:r>
+              <w:t>Modified</w:t>
             </w:r>
           </w:p>
         </w:tc>
@@ -3881,14 +3988,27 @@
       <w:r>
         <w:t xml:space="preserve">Figure </w:t>
       </w:r>
-      <w:fldSimple w:instr=" SEQ Figure \* ARABIC ">
-        <w:r>
-          <w:rPr>
-            <w:noProof/>
-          </w:rPr>
-          <w:t>2</w:t>
-        </w:r>
-      </w:fldSimple>
+      <w:r>
+        <w:fldChar w:fldCharType="begin"/>
+      </w:r>
+      <w:r>
+        <w:instrText xml:space="preserve"> SEQ Figure \* ARABIC </w:instrText>
+      </w:r>
+      <w:r>
+        <w:fldChar w:fldCharType="separate"/>
+      </w:r>
+      <w:r>
+        <w:rPr>
+          <w:noProof/>
+        </w:rPr>
+        <w:t>2</w:t>
+      </w:r>
+      <w:r>
+        <w:rPr>
+          <w:noProof/>
+        </w:rPr>
+        <w:fldChar w:fldCharType="end"/>
+      </w:r>
       <w:bookmarkEnd w:id="17"/>
       <w:r>
         <w:t xml:space="preserve"> Conceptual Model</w:t>
@@ -3984,14 +4104,27 @@
       <w:r>
         <w:t xml:space="preserve">Figure </w:t>
       </w:r>
-      <w:fldSimple w:instr=" SEQ Figure \* ARABIC ">
-        <w:r>
-          <w:rPr>
-            <w:noProof/>
-          </w:rPr>
-          <w:t>3</w:t>
-        </w:r>
-      </w:fldSimple>
+      <w:r>
+        <w:fldChar w:fldCharType="begin"/>
+      </w:r>
+      <w:r>
+        <w:instrText xml:space="preserve"> SEQ Figure \* ARABIC </w:instrText>
+      </w:r>
+      <w:r>
+        <w:fldChar w:fldCharType="separate"/>
+      </w:r>
+      <w:r>
+        <w:rPr>
+          <w:noProof/>
+        </w:rPr>
+        <w:t>3</w:t>
+      </w:r>
+      <w:r>
+        <w:rPr>
+          <w:noProof/>
+        </w:rPr>
+        <w:fldChar w:fldCharType="end"/>
+      </w:r>
       <w:r>
         <w:t xml:space="preserve"> Physical Model</w:t>
       </w:r>
@@ -5427,6 +5560,7 @@
               <w:dataBinding w:prefixMappings="xmlns:ns0='http://purl.org/dc/elements/1.1/' xmlns:ns1='http://schemas.openxmlformats.org/package/2006/metadata/core-properties' " w:xpath="/ns1:coreProperties[1]/ns0:title[1]" w:storeItemID="{6C3C8BC8-F283-45AE-878A-BAB7291924A1}"/>
               <w:text/>
             </w:sdtPr>
+            <w:sdtEndPr/>
             <w:sdtContent>
               <w:r>
                 <w:t>Naming System – Schema Design</w:t>
@@ -5457,9 +5591,10 @@
               <w:dataBinding w:prefixMappings="xmlns:ns0='http://purl.org/dc/elements/1.1/' xmlns:ns1='http://schemas.openxmlformats.org/package/2006/metadata/core-properties' " w:xpath="/ns1:coreProperties[1]/ns0:subject[1]" w:storeItemID="{6C3C8BC8-F283-45AE-878A-BAB7291924A1}"/>
               <w:text/>
             </w:sdtPr>
+            <w:sdtEndPr/>
             <w:sdtContent>
               <w:r>
-                <w:t>Version 2.3</w:t>
+                <w:t>Version 2.3.1</w:t>
               </w:r>
             </w:sdtContent>
           </w:sdt>
@@ -5492,7 +5627,7 @@
             <w:rPr>
               <w:noProof/>
             </w:rPr>
-            <w:t>5</w:t>
+            <w:t>7</w:t>
           </w:r>
           <w:r>
             <w:rPr>
@@ -11107,8 +11242,9 @@
     <w:panose1 w:val="020B0604030504040204"/>
     <w:charset w:val="00"/>
     <w:family w:val="swiss"/>
+    <w:notTrueType/>
     <w:pitch w:val="variable"/>
-    <w:sig w:usb0="E1002EFF" w:usb1="C000605B" w:usb2="00000029" w:usb3="00000000" w:csb0="000101FF" w:csb1="00000000"/>
+    <w:sig w:usb0="00000003" w:usb1="00000000" w:usb2="00000000" w:usb3="00000000" w:csb0="00000001" w:csb1="00000000"/>
   </w:font>
   <w:font w:name="Arial">
     <w:panose1 w:val="020B0604020202020204"/>
@@ -11978,7 +12114,7 @@
 </file>
 
 <file path=customXml/itemProps1.xml><?xml version="1.0" encoding="utf-8"?>
-<ds:datastoreItem xmlns:ds="http://schemas.openxmlformats.org/officeDocument/2006/customXml" ds:itemID="{C77C5121-EA9B-4C7C-A2B3-0B06D764BE88}">
+<ds:datastoreItem xmlns:ds="http://schemas.openxmlformats.org/officeDocument/2006/customXml" ds:itemID="{4BD89929-06B3-4E06-8159-C0B61C615D0A}">
   <ds:schemaRefs>
     <ds:schemaRef ds:uri="http://schemas.openxmlformats.org/officeDocument/2006/bibliography"/>
   </ds:schemaRefs>

</xml_diff>